<commit_message>
test example and test
</commit_message>
<xml_diff>
--- a/问题记录.docx
+++ b/问题记录.docx
@@ -214,7 +214,9 @@
           <w:lang w:val="en-US" w:eastAsia="zh-CN"/>
         </w:rPr>
       </w:pPr>
-    </w:p>
+      <w:bookmarkStart w:id="0" w:name="_GoBack"/>
+    </w:p>
+    <w:bookmarkEnd w:id="0"/>
     <w:p>
       <w:r>
         <w:drawing>
@@ -340,10 +342,8 @@
           <w:rFonts w:hint="eastAsia"/>
           <w:lang w:val="en-US" w:eastAsia="zh-CN"/>
         </w:rPr>
-        <w:t>加个条件编译</w:t>
-      </w:r>
-      <w:bookmarkStart w:id="0" w:name="_GoBack"/>
-      <w:bookmarkEnd w:id="0"/>
+        <w:t>Sylixos有这个函数，加个条件编译</w:t>
+      </w:r>
     </w:p>
     <w:sectPr>
       <w:pgSz w:w="11906" w:h="16838"/>

</xml_diff>